<commit_message>
Update index.html and resume
</commit_message>
<xml_diff>
--- a/resume.docx
+++ b/resume.docx
@@ -3124,6 +3124,7 @@
         <w:t xml:space="preserve">                                                                                                                                </w:t>
       </w:r>
       <w:proofErr w:type="spellStart"/>
+      <w:proofErr w:type="gramStart"/>
       <w:r>
         <w:rPr>
           <w:rFonts w:ascii="Cambria" w:eastAsia="Cambria" w:hAnsi="Cambria" w:cs="Cambria"/>
@@ -3131,10 +3132,17 @@
         <w:t>velumani.v</w:t>
       </w:r>
       <w:proofErr w:type="spellEnd"/>
-    </w:p>
-    <w:p>
-      <w:pPr>
-        <w:ind w:hanging="360"/>
+      <w:proofErr w:type="gramEnd"/>
+      <w:r>
+        <w:rPr>
+          <w:rFonts w:ascii="Cambria" w:eastAsia="Cambria" w:hAnsi="Cambria" w:cs="Cambria"/>
+          <w:color w:val="000000"/>
+        </w:rPr>
+        <w:t xml:space="preserve">                                                                                                                                             </w:t>
+      </w:r>
+    </w:p>
+    <w:p>
+      <w:pPr>
         <w:rPr>
           <w:rFonts w:ascii="Cambria" w:eastAsia="Cambria" w:hAnsi="Cambria" w:cs="Cambria"/>
           <w:color w:val="000000"/>
@@ -3146,157 +3154,6 @@
           <w:color w:val="000000"/>
         </w:rPr>
         <w:lastRenderedPageBreak/>
-        <w:tab/>
-      </w:r>
-      <w:r>
-        <w:rPr>
-          <w:rFonts w:ascii="Cambria" w:eastAsia="Cambria" w:hAnsi="Cambria" w:cs="Cambria"/>
-          <w:color w:val="000000"/>
-        </w:rPr>
-        <w:tab/>
-      </w:r>
-      <w:r>
-        <w:rPr>
-          <w:rFonts w:ascii="Cambria" w:eastAsia="Cambria" w:hAnsi="Cambria" w:cs="Cambria"/>
-          <w:color w:val="000000"/>
-        </w:rPr>
-        <w:tab/>
-      </w:r>
-      <w:r>
-        <w:rPr>
-          <w:rFonts w:ascii="Cambria" w:eastAsia="Cambria" w:hAnsi="Cambria" w:cs="Cambria"/>
-          <w:color w:val="000000"/>
-        </w:rPr>
-        <w:tab/>
-      </w:r>
-      <w:r>
-        <w:rPr>
-          <w:rFonts w:ascii="Cambria" w:eastAsia="Cambria" w:hAnsi="Cambria" w:cs="Cambria"/>
-          <w:color w:val="000000"/>
-        </w:rPr>
-        <w:tab/>
-      </w:r>
-      <w:r>
-        <w:rPr>
-          <w:rFonts w:ascii="Cambria" w:eastAsia="Cambria" w:hAnsi="Cambria" w:cs="Cambria"/>
-          <w:color w:val="000000"/>
-        </w:rPr>
-        <w:tab/>
-      </w:r>
-      <w:r>
-        <w:rPr>
-          <w:rFonts w:ascii="Cambria" w:eastAsia="Cambria" w:hAnsi="Cambria" w:cs="Cambria"/>
-          <w:color w:val="000000"/>
-        </w:rPr>
-        <w:tab/>
-      </w:r>
-      <w:r>
-        <w:rPr>
-          <w:rFonts w:ascii="Cambria" w:eastAsia="Cambria" w:hAnsi="Cambria" w:cs="Cambria"/>
-          <w:color w:val="000000"/>
-        </w:rPr>
-        <w:tab/>
-      </w:r>
-      <w:r>
-        <w:rPr>
-          <w:rFonts w:ascii="Cambria" w:eastAsia="Cambria" w:hAnsi="Cambria" w:cs="Cambria"/>
-          <w:color w:val="000000"/>
-        </w:rPr>
-        <w:tab/>
-      </w:r>
-      <w:r>
-        <w:rPr>
-          <w:rFonts w:ascii="Cambria" w:eastAsia="Cambria" w:hAnsi="Cambria" w:cs="Cambria"/>
-          <w:color w:val="000000"/>
-        </w:rPr>
-        <w:tab/>
-      </w:r>
-      <w:r>
-        <w:rPr>
-          <w:rFonts w:ascii="Cambria" w:eastAsia="Cambria" w:hAnsi="Cambria" w:cs="Cambria"/>
-          <w:color w:val="000000"/>
-        </w:rPr>
-        <w:tab/>
-      </w:r>
-      <w:r>
-        <w:rPr>
-          <w:rFonts w:ascii="Cambria" w:eastAsia="Cambria" w:hAnsi="Cambria" w:cs="Cambria"/>
-          <w:color w:val="000000"/>
-        </w:rPr>
-        <w:tab/>
-      </w:r>
-      <w:r>
-        <w:rPr>
-          <w:rFonts w:ascii="Cambria" w:eastAsia="Cambria" w:hAnsi="Cambria" w:cs="Cambria"/>
-          <w:color w:val="000000"/>
-        </w:rPr>
-        <w:tab/>
-      </w:r>
-      <w:r>
-        <w:rPr>
-          <w:rFonts w:ascii="Cambria" w:eastAsia="Cambria" w:hAnsi="Cambria" w:cs="Cambria"/>
-          <w:color w:val="000000"/>
-        </w:rPr>
-        <w:tab/>
-      </w:r>
-      <w:r>
-        <w:rPr>
-          <w:rFonts w:ascii="Cambria" w:eastAsia="Cambria" w:hAnsi="Cambria" w:cs="Cambria"/>
-          <w:color w:val="000000"/>
-        </w:rPr>
-        <w:tab/>
-      </w:r>
-      <w:r>
-        <w:rPr>
-          <w:rFonts w:ascii="Cambria" w:eastAsia="Cambria" w:hAnsi="Cambria" w:cs="Cambria"/>
-          <w:color w:val="000000"/>
-        </w:rPr>
-        <w:tab/>
-      </w:r>
-      <w:r>
-        <w:rPr>
-          <w:rFonts w:ascii="Cambria" w:eastAsia="Cambria" w:hAnsi="Cambria" w:cs="Cambria"/>
-          <w:color w:val="000000"/>
-        </w:rPr>
-        <w:tab/>
-      </w:r>
-      <w:proofErr w:type="spellStart"/>
-      <w:r>
-        <w:rPr>
-          <w:rFonts w:ascii="Cambria" w:eastAsia="Cambria" w:hAnsi="Cambria" w:cs="Cambria"/>
-          <w:color w:val="000000"/>
-        </w:rPr>
-        <w:t>velumani</w:t>
-      </w:r>
-      <w:proofErr w:type="spellEnd"/>
-    </w:p>
-    <w:p>
-      <w:pPr>
-        <w:rPr>
-          <w:rFonts w:ascii="Cambria" w:eastAsia="Cambria" w:hAnsi="Cambria" w:cs="Cambria"/>
-          <w:color w:val="000000"/>
-        </w:rPr>
-      </w:pPr>
-      <w:r>
-        <w:rPr>
-          <w:rFonts w:ascii="Cambria" w:eastAsia="Cambria" w:hAnsi="Cambria" w:cs="Cambria"/>
-          <w:color w:val="000000"/>
-        </w:rPr>
-        <w:t xml:space="preserve">                                                                                                                                             </w:t>
-      </w:r>
-    </w:p>
-    <w:p>
-      <w:pPr>
-        <w:rPr>
-          <w:rFonts w:ascii="Cambria" w:eastAsia="Cambria" w:hAnsi="Cambria" w:cs="Cambria"/>
-          <w:color w:val="000000"/>
-        </w:rPr>
-      </w:pPr>
-      <w:r>
-        <w:rPr>
-          <w:rFonts w:ascii="Cambria" w:eastAsia="Cambria" w:hAnsi="Cambria" w:cs="Cambria"/>
-          <w:color w:val="000000"/>
-        </w:rPr>
         <w:t xml:space="preserve">                                                                         </w:t>
       </w:r>
     </w:p>

</xml_diff>